<commit_message>
Doc -- so many mistakes :(
</commit_message>
<xml_diff>
--- a/2012/Niranjan Nagaraju.docx
+++ b/2012/Niranjan Nagaraju.docx
@@ -1,6 +1,6 @@
 
 <file path=word/document.xml><?xml version="1.0" encoding="utf-8"?>
-<w:document xmlns:mv="urn:schemas-microsoft-com:mac:vml" xmlns:mo="http://schemas.microsoft.com/office/mac/office/2008/main" xmlns:ve="http://schemas.openxmlformats.org/markup-compatibility/2006" xmlns:o="urn:schemas-microsoft-com:office:office" xmlns:r="http://schemas.openxmlformats.org/officeDocument/2006/relationships" xmlns:m="http://schemas.openxmlformats.org/officeDocument/2006/math" xmlns:v="urn:schemas-microsoft-com:vml" xmlns:w10="urn:schemas-microsoft-com:office:word" xmlns:w="http://schemas.openxmlformats.org/wordprocessingml/2006/main" xmlns:wne="http://schemas.microsoft.com/office/word/2006/wordml" xmlns:wp="http://schemas.openxmlformats.org/drawingml/2006/wordprocessingDrawing" ve:Ignorable="mv" ve:PreserveAttributes="mv:*">
+<w:document xmlns:ve="http://schemas.openxmlformats.org/markup-compatibility/2006" xmlns:o="urn:schemas-microsoft-com:office:office" xmlns:r="http://schemas.openxmlformats.org/officeDocument/2006/relationships" xmlns:m="http://schemas.openxmlformats.org/officeDocument/2006/math" xmlns:v="urn:schemas-microsoft-com:vml" xmlns:wp="http://schemas.openxmlformats.org/drawingml/2006/wordprocessingDrawing" xmlns:w10="urn:schemas-microsoft-com:office:word" xmlns:w="http://schemas.openxmlformats.org/wordprocessingml/2006/main" xmlns:wne="http://schemas.microsoft.com/office/word/2006/wordml">
   <w:body>
     <w:p>
       <w:pPr>
@@ -17,7 +17,7 @@
           <w:noProof/>
         </w:rPr>
         <w:pict>
-          <v:shapetype id="_x0000_t32" coordsize="21600,21600" o:spt="32" o:oned="t" path="m0,0l21600,21600e" filled="f">
+          <v:shapetype id="_x0000_t32" coordsize="21600,21600" o:spt="32" o:oned="t" path="m,l21600,21600e" filled="f">
             <v:path arrowok="t" fillok="f" o:connecttype="none"/>
             <o:lock v:ext="edit" shapetype="t"/>
           </v:shapetype>
@@ -114,11 +114,11 @@
                 <w:szCs w:val="18"/>
               </w:rPr>
               <w:pict>
-                <v:shapetype id="_x0000_t202" coordsize="21600,21600" o:spt="202" path="m0,0l0,21600,21600,21600,21600,0xe">
+                <v:shapetype id="_x0000_t202" coordsize="21600,21600" o:spt="202" path="m,l,21600r21600,l21600,xe">
                   <v:stroke joinstyle="miter"/>
                   <v:path gradientshapeok="t" o:connecttype="rect"/>
                 </v:shapetype>
-                <v:shape id="_x0000_s1028" type="#_x0000_t202" style="position:absolute;margin-left:249.8pt;margin-top:4.9pt;width:189.75pt;height:28.9pt;z-index:251660288;mso-position-horizontal-relative:text;mso-position-vertical-relative:text" stroked="f">
+                <v:shape id="_x0000_s1028" type="#_x0000_t202" style="position:absolute;margin-left:248.3pt;margin-top:4.9pt;width:189.75pt;height:28.9pt;z-index:251660288;mso-position-horizontal-relative:text;mso-position-vertical-relative:text" stroked="f">
                   <v:textbox style="mso-next-textbox:#_x0000_s1028">
                     <w:txbxContent>
                       <w:p>
@@ -141,6 +141,7 @@
                         <w:r>
                           <w:rPr>
                             <w:rFonts w:ascii="Verdana" w:hAnsi="Verdana"/>
+                            <w:i/>
                             <w:sz w:val="16"/>
                             <w:szCs w:val="16"/>
                           </w:rPr>
@@ -152,7 +153,23 @@
                             <w:sz w:val="18"/>
                             <w:szCs w:val="18"/>
                           </w:rPr>
-                          <w:t>+91900400100</w:t>
+                          <w:t>+91</w:t>
+                        </w:r>
+                        <w:r>
+                          <w:rPr>
+                            <w:rFonts w:ascii="Verdana" w:hAnsi="Verdana"/>
+                            <w:sz w:val="18"/>
+                            <w:szCs w:val="18"/>
+                          </w:rPr>
+                          <w:t xml:space="preserve"> 9</w:t>
+                        </w:r>
+                        <w:r>
+                          <w:rPr>
+                            <w:rFonts w:ascii="Verdana" w:hAnsi="Verdana"/>
+                            <w:sz w:val="18"/>
+                            <w:szCs w:val="18"/>
+                          </w:rPr>
+                          <w:t>900400100</w:t>
                         </w:r>
                         <w:r>
                           <w:rPr>
@@ -192,6 +209,7 @@
                         <w:r>
                           <w:rPr>
                             <w:rFonts w:ascii="Verdana" w:hAnsi="Verdana"/>
+                            <w:i/>
                             <w:sz w:val="16"/>
                             <w:szCs w:val="16"/>
                           </w:rPr>
@@ -506,34 +524,7 @@
                 <w:sz w:val="18"/>
                 <w:szCs w:val="18"/>
               </w:rPr>
-              <w:t xml:space="preserve">        </w:t>
-            </w:r>
-            <w:r>
-              <w:rPr>
-                <w:rFonts w:ascii="Verdana" w:hAnsi="Verdana"/>
-                <w:kern w:val="18"/>
-                <w:sz w:val="18"/>
-                <w:szCs w:val="18"/>
-              </w:rPr>
-              <w:t xml:space="preserve">                </w:t>
-            </w:r>
-            <w:r>
-              <w:rPr>
-                <w:rFonts w:ascii="Verdana" w:hAnsi="Verdana"/>
-                <w:kern w:val="18"/>
-                <w:sz w:val="18"/>
-                <w:szCs w:val="18"/>
-              </w:rPr>
-              <w:t xml:space="preserve">  </w:t>
-            </w:r>
-            <w:r>
-              <w:rPr>
-                <w:rFonts w:ascii="Verdana" w:hAnsi="Verdana"/>
-                <w:kern w:val="18"/>
-                <w:sz w:val="18"/>
-                <w:szCs w:val="18"/>
-              </w:rPr>
-              <w:t xml:space="preserve">            </w:t>
+              <w:t xml:space="preserve">                                      </w:t>
             </w:r>
             <w:r>
               <w:rPr>
@@ -676,7 +667,23 @@
                 <w:kern w:val="18"/>
                 <w:sz w:val="18"/>
               </w:rPr>
-              <w:t xml:space="preserve">Tools: Oprofile, Valgrind, W3af, GDB, Vim, Emacs </w:t>
+              <w:t>Tools: O</w:t>
+            </w:r>
+            <w:r>
+              <w:rPr>
+                <w:rFonts w:ascii="Verdana" w:hAnsi="Verdana"/>
+                <w:kern w:val="18"/>
+                <w:sz w:val="18"/>
+              </w:rPr>
+              <w:t>p</w:t>
+            </w:r>
+            <w:r>
+              <w:rPr>
+                <w:rFonts w:ascii="Verdana" w:hAnsi="Verdana"/>
+                <w:kern w:val="18"/>
+                <w:sz w:val="18"/>
+              </w:rPr>
+              <w:t xml:space="preserve">rofile, Valgrind, W3af, GDB, Vim, Emacs </w:t>
             </w:r>
           </w:p>
           <w:p>
@@ -713,19 +720,7 @@
               </w:rPr>
               <w:t xml:space="preserve"> </w:t>
             </w:r>
-            <w:hyperlink r:id="rId8" w:history="1">
-              <w:r>
-                <w:rPr>
-                  <w:b/>
-                  <w:bCs/>
-                  <w:color w:val="000032"/>
-                  <w:spacing w:val="2"/>
-                  <w:sz w:val="19"/>
-                  <w:szCs w:val="19"/>
-                </w:rPr>
-                <w:t xml:space="preserve"> </w:t>
-              </w:r>
-            </w:hyperlink>
+            <w:hyperlink r:id="rId8" w:history="1"/>
             <w:hyperlink r:id="rId9" w:history="1">
               <w:r>
                 <w:rPr>
@@ -845,7 +840,23 @@
                 <w:kern w:val="18"/>
                 <w:sz w:val="18"/>
               </w:rPr>
-              <w:t xml:space="preserve"> years of design and development experience in System Programming, Security, Device driver development and TCP/IP Networking. </w:t>
+              <w:t xml:space="preserve"> years of design and development experience i</w:t>
+            </w:r>
+            <w:r>
+              <w:rPr>
+                <w:rFonts w:ascii="Verdana" w:hAnsi="Verdana"/>
+                <w:kern w:val="18"/>
+                <w:sz w:val="18"/>
+              </w:rPr>
+              <w:t xml:space="preserve">n System Programming, Security </w:t>
+            </w:r>
+            <w:r>
+              <w:rPr>
+                <w:rFonts w:ascii="Verdana" w:hAnsi="Verdana"/>
+                <w:kern w:val="18"/>
+                <w:sz w:val="18"/>
+              </w:rPr>
+              <w:t xml:space="preserve">and TCP/IP Networking. </w:t>
             </w:r>
           </w:p>
           <w:p>
@@ -926,26 +937,12 @@
             <w:r>
               <w:rPr>
                 <w:rFonts w:ascii="Verdana" w:hAnsi="Verdana"/>
-                <w:kern w:val="18"/>
-                <w:sz w:val="18"/>
-              </w:rPr>
-              <w:t xml:space="preserve">                                                         </w:t>
-            </w:r>
-            <w:r>
-              <w:rPr>
-                <w:rFonts w:ascii="Verdana" w:hAnsi="Verdana"/>
-                <w:kern w:val="18"/>
-                <w:sz w:val="18"/>
-              </w:rPr>
-              <w:t xml:space="preserve">    </w:t>
-            </w:r>
-            <w:r>
-              <w:rPr>
-                <w:rFonts w:ascii="Verdana" w:hAnsi="Verdana"/>
-                <w:kern w:val="18"/>
-                <w:sz w:val="18"/>
-              </w:rPr>
-              <w:t xml:space="preserve">             </w:t>
+                <w:i/>
+                <w:iCs/>
+                <w:kern w:val="18"/>
+                <w:sz w:val="18"/>
+              </w:rPr>
+              <w:t xml:space="preserve">                                                                         </w:t>
             </w:r>
             <w:r>
               <w:rPr>
@@ -974,21 +971,21 @@
             <w:pPr>
               <w:rPr>
                 <w:rFonts w:ascii="Verdana" w:hAnsi="Verdana"/>
-                <w:bCs/>
-                <w:i/>
-                <w:iCs/>
-                <w:shadow/>
-                <w:kern w:val="18"/>
-                <w:sz w:val="18"/>
-              </w:rPr>
-            </w:pPr>
-            <w:r>
-              <w:rPr>
-                <w:rFonts w:ascii="Verdana" w:hAnsi="Verdana"/>
-                <w:bCs/>
-                <w:i/>
-                <w:iCs/>
-                <w:shadow/>
+                <w:b/>
+                <w:bCs/>
+                <w:i/>
+                <w:iCs/>
+                <w:kern w:val="18"/>
+                <w:sz w:val="18"/>
+              </w:rPr>
+            </w:pPr>
+            <w:r>
+              <w:rPr>
+                <w:rFonts w:ascii="Verdana" w:hAnsi="Verdana"/>
+                <w:b/>
+                <w:bCs/>
+                <w:i/>
+                <w:iCs/>
                 <w:kern w:val="18"/>
                 <w:sz w:val="18"/>
               </w:rPr>
@@ -1233,18 +1230,12 @@
             <w:r>
               <w:rPr>
                 <w:rFonts w:ascii="Verdana" w:hAnsi="Verdana"/>
-                <w:kern w:val="18"/>
-                <w:sz w:val="18"/>
-              </w:rPr>
-              <w:t xml:space="preserve">                                                             </w:t>
-            </w:r>
-            <w:r>
-              <w:rPr>
-                <w:rFonts w:ascii="Verdana" w:hAnsi="Verdana"/>
-                <w:kern w:val="18"/>
-                <w:sz w:val="18"/>
-              </w:rPr>
-              <w:t xml:space="preserve">            </w:t>
+                <w:i/>
+                <w:iCs/>
+                <w:kern w:val="18"/>
+                <w:sz w:val="18"/>
+              </w:rPr>
+              <w:t xml:space="preserve">                                                                         </w:t>
             </w:r>
             <w:r>
               <w:rPr>
@@ -1272,21 +1263,21 @@
             <w:pPr>
               <w:rPr>
                 <w:rFonts w:ascii="Verdana" w:hAnsi="Verdana"/>
-                <w:bCs/>
-                <w:i/>
-                <w:iCs/>
-                <w:shadow/>
-                <w:kern w:val="18"/>
-                <w:sz w:val="18"/>
-              </w:rPr>
-            </w:pPr>
-            <w:r>
-              <w:rPr>
-                <w:rFonts w:ascii="Verdana" w:hAnsi="Verdana"/>
-                <w:bCs/>
-                <w:i/>
-                <w:iCs/>
-                <w:shadow/>
+                <w:b/>
+                <w:bCs/>
+                <w:i/>
+                <w:iCs/>
+                <w:kern w:val="18"/>
+                <w:sz w:val="18"/>
+              </w:rPr>
+            </w:pPr>
+            <w:r>
+              <w:rPr>
+                <w:rFonts w:ascii="Verdana" w:hAnsi="Verdana"/>
+                <w:b/>
+                <w:bCs/>
+                <w:i/>
+                <w:iCs/>
                 <w:kern w:val="18"/>
                 <w:sz w:val="18"/>
               </w:rPr>
@@ -1427,45 +1418,36 @@
               </w:rPr>
               <w:t>)</w:t>
             </w:r>
-            <w:r>
-              <w:rPr>
-                <w:rFonts w:ascii="Verdana" w:hAnsi="Verdana"/>
-                <w:bCs/>
-                <w:kern w:val="18"/>
-                <w:sz w:val="18"/>
-              </w:rPr>
-              <w:t xml:space="preserve"> </w:t>
-            </w:r>
-          </w:p>
-          <w:p>
-            <w:pPr>
-              <w:rPr>
-                <w:rFonts w:ascii="Verdana" w:hAnsi="Verdana"/>
-                <w:bCs/>
-                <w:kern w:val="18"/>
-                <w:sz w:val="18"/>
-              </w:rPr>
-            </w:pPr>
-          </w:p>
-          <w:p>
-            <w:pPr>
-              <w:rPr>
-                <w:rFonts w:ascii="Verdana" w:hAnsi="Verdana"/>
-                <w:bCs/>
-                <w:i/>
-                <w:iCs/>
-                <w:shadow/>
-                <w:kern w:val="18"/>
-                <w:sz w:val="18"/>
-              </w:rPr>
-            </w:pPr>
-            <w:r>
-              <w:rPr>
-                <w:rFonts w:ascii="Verdana" w:hAnsi="Verdana"/>
-                <w:bCs/>
-                <w:i/>
-                <w:iCs/>
-                <w:shadow/>
+          </w:p>
+          <w:p>
+            <w:pPr>
+              <w:rPr>
+                <w:rFonts w:ascii="Verdana" w:hAnsi="Verdana"/>
+                <w:bCs/>
+                <w:kern w:val="18"/>
+                <w:sz w:val="18"/>
+              </w:rPr>
+            </w:pPr>
+          </w:p>
+          <w:p>
+            <w:pPr>
+              <w:rPr>
+                <w:rFonts w:ascii="Verdana" w:hAnsi="Verdana"/>
+                <w:b/>
+                <w:bCs/>
+                <w:i/>
+                <w:iCs/>
+                <w:kern w:val="18"/>
+                <w:sz w:val="18"/>
+              </w:rPr>
+            </w:pPr>
+            <w:r>
+              <w:rPr>
+                <w:rFonts w:ascii="Verdana" w:hAnsi="Verdana"/>
+                <w:b/>
+                <w:bCs/>
+                <w:i/>
+                <w:iCs/>
                 <w:kern w:val="18"/>
                 <w:sz w:val="18"/>
               </w:rPr>
@@ -1505,42 +1487,42 @@
                 <w:kern w:val="18"/>
                 <w:sz w:val="18"/>
               </w:rPr>
-              <w:t xml:space="preserve">Worked on the development of an actor-based concurrent programming language to introduce multi-threaded efficiency in the processing layer. </w:t>
-            </w:r>
-          </w:p>
-          <w:p>
-            <w:pPr>
-              <w:rPr>
-                <w:rFonts w:ascii="Verdana" w:hAnsi="Verdana"/>
-                <w:bCs/>
-                <w:kern w:val="18"/>
-                <w:sz w:val="18"/>
-              </w:rPr>
-            </w:pPr>
-          </w:p>
-          <w:p>
-            <w:pPr>
-              <w:rPr>
-                <w:rFonts w:ascii="Verdana" w:hAnsi="Verdana"/>
-                <w:bCs/>
-                <w:i/>
-                <w:iCs/>
-                <w:shadow/>
-                <w:kern w:val="18"/>
-                <w:sz w:val="18"/>
-              </w:rPr>
-            </w:pPr>
-            <w:r>
-              <w:rPr>
-                <w:rFonts w:ascii="Verdana" w:hAnsi="Verdana"/>
-                <w:bCs/>
-                <w:i/>
-                <w:iCs/>
-                <w:shadow/>
-                <w:noProof/>
-                <w:kern w:val="18"/>
-                <w:sz w:val="18"/>
-              </w:rPr>
+              <w:t>Developed a Narus component to load capture layer metadata into an SQL database using unixODBC library.</w:t>
+            </w:r>
+          </w:p>
+          <w:p>
+            <w:pPr>
+              <w:rPr>
+                <w:rFonts w:ascii="Verdana" w:hAnsi="Verdana"/>
+                <w:bCs/>
+                <w:kern w:val="18"/>
+                <w:sz w:val="18"/>
+              </w:rPr>
+            </w:pPr>
+          </w:p>
+          <w:p>
+            <w:pPr>
+              <w:rPr>
+                <w:rFonts w:ascii="Verdana" w:hAnsi="Verdana"/>
+                <w:b/>
+                <w:bCs/>
+                <w:i/>
+                <w:iCs/>
+                <w:kern w:val="18"/>
+                <w:sz w:val="18"/>
+              </w:rPr>
+            </w:pPr>
+            <w:r>
+              <w:rPr>
+                <w:rFonts w:ascii="Verdana" w:hAnsi="Verdana"/>
+                <w:b/>
+                <w:bCs/>
+                <w:i/>
+                <w:iCs/>
+                <w:kern w:val="18"/>
+                <w:sz w:val="18"/>
+              </w:rPr>
+              <w:lastRenderedPageBreak/>
               <w:drawing>
                 <wp:anchor distT="0" distB="0" distL="114300" distR="114300" simplePos="0" relativeHeight="251663360" behindDoc="1" locked="0" layoutInCell="0" allowOverlap="1">
                   <wp:simplePos x="0" y="0"/>
@@ -1592,10 +1574,10 @@
             <w:r>
               <w:rPr>
                 <w:rFonts w:ascii="Verdana" w:hAnsi="Verdana"/>
-                <w:bCs/>
-                <w:i/>
-                <w:iCs/>
-                <w:shadow/>
+                <w:b/>
+                <w:bCs/>
+                <w:i/>
+                <w:iCs/>
                 <w:kern w:val="18"/>
                 <w:sz w:val="18"/>
               </w:rPr>
@@ -1760,26 +1742,12 @@
             <w:r>
               <w:rPr>
                 <w:rFonts w:ascii="Verdana" w:hAnsi="Verdana"/>
-                <w:kern w:val="18"/>
-                <w:sz w:val="18"/>
-              </w:rPr>
-              <w:t xml:space="preserve">                                                               </w:t>
-            </w:r>
-            <w:r>
-              <w:rPr>
-                <w:rFonts w:ascii="Verdana" w:hAnsi="Verdana"/>
-                <w:kern w:val="18"/>
-                <w:sz w:val="18"/>
-              </w:rPr>
-              <w:t xml:space="preserve">            </w:t>
-            </w:r>
-            <w:r>
-              <w:rPr>
-                <w:rFonts w:ascii="Verdana" w:hAnsi="Verdana"/>
-                <w:kern w:val="18"/>
-                <w:sz w:val="18"/>
-              </w:rPr>
-              <w:t xml:space="preserve"> </w:t>
+                <w:i/>
+                <w:iCs/>
+                <w:kern w:val="18"/>
+                <w:sz w:val="18"/>
+              </w:rPr>
+              <w:t xml:space="preserve">                                                                               </w:t>
             </w:r>
             <w:r>
               <w:rPr>
@@ -1856,21 +1824,21 @@
             <w:pPr>
               <w:rPr>
                 <w:rFonts w:ascii="Verdana" w:hAnsi="Verdana"/>
-                <w:bCs/>
-                <w:i/>
-                <w:iCs/>
-                <w:shadow/>
-                <w:kern w:val="18"/>
-                <w:sz w:val="18"/>
-              </w:rPr>
-            </w:pPr>
-            <w:r>
-              <w:rPr>
-                <w:rFonts w:ascii="Verdana" w:hAnsi="Verdana"/>
-                <w:bCs/>
-                <w:i/>
-                <w:iCs/>
-                <w:shadow/>
+                <w:b/>
+                <w:bCs/>
+                <w:i/>
+                <w:iCs/>
+                <w:kern w:val="18"/>
+                <w:sz w:val="18"/>
+              </w:rPr>
+            </w:pPr>
+            <w:r>
+              <w:rPr>
+                <w:rFonts w:ascii="Verdana" w:hAnsi="Verdana"/>
+                <w:b/>
+                <w:bCs/>
+                <w:i/>
+                <w:iCs/>
                 <w:kern w:val="18"/>
                 <w:sz w:val="18"/>
               </w:rPr>
@@ -1879,10 +1847,10 @@
             <w:r>
               <w:rPr>
                 <w:rFonts w:ascii="Verdana" w:hAnsi="Verdana"/>
-                <w:bCs/>
-                <w:i/>
-                <w:iCs/>
-                <w:shadow/>
+                <w:b/>
+                <w:bCs/>
+                <w:i/>
+                <w:iCs/>
                 <w:kern w:val="18"/>
                 <w:sz w:val="18"/>
               </w:rPr>
@@ -1891,10 +1859,10 @@
             <w:r>
               <w:rPr>
                 <w:rFonts w:ascii="Verdana" w:hAnsi="Verdana"/>
-                <w:bCs/>
-                <w:i/>
-                <w:iCs/>
-                <w:shadow/>
+                <w:b/>
+                <w:bCs/>
+                <w:i/>
+                <w:iCs/>
                 <w:kern w:val="18"/>
                 <w:sz w:val="18"/>
               </w:rPr>
@@ -2052,6 +2020,18 @@
             <w:r>
               <w:rPr>
                 <w:rFonts w:ascii="Verdana" w:hAnsi="Verdana"/>
+                <w:b/>
+                <w:bCs/>
+                <w:i/>
+                <w:iCs/>
+                <w:kern w:val="18"/>
+                <w:sz w:val="18"/>
+              </w:rPr>
+              <w:t>TIP6E (TCP/IPv6 Offload Engine</w:t>
+            </w:r>
+            <w:r>
+              <w:rPr>
+                <w:rFonts w:ascii="Verdana" w:hAnsi="Verdana"/>
                 <w:bCs/>
                 <w:i/>
                 <w:iCs/>
@@ -2059,31 +2039,7 @@
                 <w:kern w:val="18"/>
                 <w:sz w:val="18"/>
               </w:rPr>
-              <w:t>TIP6E (TCP/IPv6 O</w:t>
-            </w:r>
-            <w:r>
-              <w:rPr>
-                <w:rFonts w:ascii="Verdana" w:hAnsi="Verdana"/>
-                <w:bCs/>
-                <w:i/>
-                <w:iCs/>
-                <w:shadow/>
-                <w:kern w:val="18"/>
-                <w:sz w:val="18"/>
-              </w:rPr>
-              <w:t>ffl</w:t>
-            </w:r>
-            <w:r>
-              <w:rPr>
-                <w:rFonts w:ascii="Verdana" w:hAnsi="Verdana"/>
-                <w:bCs/>
-                <w:i/>
-                <w:iCs/>
-                <w:shadow/>
-                <w:kern w:val="18"/>
-                <w:sz w:val="18"/>
-              </w:rPr>
-              <w:t xml:space="preserve">oad Engine) </w:t>
+              <w:t xml:space="preserve">) </w:t>
             </w:r>
           </w:p>
           <w:p>
@@ -2117,25 +2073,7 @@
                 <w:kern w:val="18"/>
                 <w:sz w:val="18"/>
               </w:rPr>
-              <w:t>Designed and implemented ICMPv6 NDP (Neighbor Discovery Protocol) and MLD</w:t>
-            </w:r>
-            <w:r>
-              <w:rPr>
-                <w:rFonts w:ascii="Verdana" w:hAnsi="Verdana"/>
-                <w:bCs/>
-                <w:kern w:val="18"/>
-                <w:sz w:val="18"/>
-              </w:rPr>
-              <w:t xml:space="preserve"> </w:t>
-            </w:r>
-            <w:r>
-              <w:rPr>
-                <w:rFonts w:ascii="Verdana" w:hAnsi="Verdana"/>
-                <w:bCs/>
-                <w:kern w:val="18"/>
-                <w:sz w:val="18"/>
-              </w:rPr>
-              <w:t>(Multicast Listener Discovery) in software to be integ</w:t>
+              <w:t>Designed and implemented ICMPv6 NDP (Neighbor Discovery Protocol) and MLD(Multicast Listener Discovery) in software to be integ</w:t>
             </w:r>
             <w:r>
               <w:rPr>
@@ -2170,6 +2108,31 @@
             <w:pPr>
               <w:rPr>
                 <w:rFonts w:ascii="Verdana" w:hAnsi="Verdana"/>
+                <w:b/>
+                <w:bCs/>
+                <w:i/>
+                <w:iCs/>
+                <w:kern w:val="18"/>
+                <w:sz w:val="18"/>
+              </w:rPr>
+            </w:pPr>
+            <w:r>
+              <w:rPr>
+                <w:rFonts w:ascii="Verdana" w:hAnsi="Verdana"/>
+                <w:b/>
+                <w:bCs/>
+                <w:i/>
+                <w:iCs/>
+                <w:kern w:val="18"/>
+                <w:sz w:val="18"/>
+              </w:rPr>
+              <w:t xml:space="preserve">RPR (Resilient Packet Ring) </w:t>
+            </w:r>
+          </w:p>
+          <w:p>
+            <w:pPr>
+              <w:rPr>
+                <w:rFonts w:ascii="Verdana" w:hAnsi="Verdana"/>
                 <w:bCs/>
                 <w:i/>
                 <w:iCs/>
@@ -2178,18 +2141,6 @@
                 <w:sz w:val="18"/>
               </w:rPr>
             </w:pPr>
-            <w:r>
-              <w:rPr>
-                <w:rFonts w:ascii="Verdana" w:hAnsi="Verdana"/>
-                <w:bCs/>
-                <w:i/>
-                <w:iCs/>
-                <w:shadow/>
-                <w:kern w:val="18"/>
-                <w:sz w:val="18"/>
-              </w:rPr>
-              <w:t xml:space="preserve">RPR (Resilient Packet Ring) </w:t>
-            </w:r>
           </w:p>
           <w:p>
             <w:pPr>
@@ -2355,7 +2306,7 @@
                 <w:kern w:val="18"/>
                 <w:sz w:val="18"/>
               </w:rPr>
-              <w:t xml:space="preserve">                        </w:t>
+              <w:t xml:space="preserve">                       </w:t>
             </w:r>
             <w:r>
               <w:rPr>
@@ -2472,15 +2423,6 @@
               </w:rPr>
               <w:t>Internship</w:t>
             </w:r>
-            <w:r>
-              <w:rPr>
-                <w:rFonts w:ascii="Verdana" w:hAnsi="Verdana"/>
-                <w:caps/>
-                <w:sz w:val="18"/>
-                <w:szCs w:val="18"/>
-              </w:rPr>
-              <w:t xml:space="preserve"> </w:t>
-            </w:r>
           </w:p>
           <w:p>
             <w:pPr>
@@ -2539,10 +2481,10 @@
             <w:r>
               <w:rPr>
                 <w:rFonts w:ascii="Verdana" w:hAnsi="Verdana"/>
-                <w:bCs/>
-                <w:i/>
-                <w:iCs/>
-                <w:shadow/>
+                <w:b/>
+                <w:bCs/>
+                <w:i/>
+                <w:iCs/>
                 <w:kern w:val="18"/>
                 <w:sz w:val="18"/>
               </w:rPr>
@@ -2552,17 +2494,6 @@
               <w:rPr>
                 <w:rFonts w:ascii="Verdana" w:hAnsi="Verdana"/>
                 <w:bCs/>
-                <w:i/>
-                <w:iCs/>
-                <w:kern w:val="18"/>
-                <w:sz w:val="18"/>
-              </w:rPr>
-              <w:t xml:space="preserve"> </w:t>
-            </w:r>
-            <w:r>
-              <w:rPr>
-                <w:rFonts w:ascii="Verdana" w:hAnsi="Verdana"/>
-                <w:bCs/>
                 <w:kern w:val="18"/>
                 <w:sz w:val="18"/>
               </w:rPr>
@@ -2575,16 +2506,16 @@
                 <w:kern w:val="18"/>
                 <w:sz w:val="18"/>
               </w:rPr>
-              <w:t xml:space="preserve">                </w:t>
-            </w:r>
-            <w:r>
-              <w:rPr>
-                <w:rFonts w:ascii="Verdana" w:hAnsi="Verdana"/>
-                <w:bCs/>
-                <w:kern w:val="18"/>
-                <w:sz w:val="18"/>
-              </w:rPr>
-              <w:t xml:space="preserve">                      </w:t>
+              <w:t xml:space="preserve">                       </w:t>
+            </w:r>
+            <w:r>
+              <w:rPr>
+                <w:rFonts w:ascii="Verdana" w:hAnsi="Verdana"/>
+                <w:bCs/>
+                <w:kern w:val="18"/>
+                <w:sz w:val="18"/>
+              </w:rPr>
+              <w:t xml:space="preserve">               </w:t>
             </w:r>
             <w:r>
               <w:rPr>
@@ -2645,15 +2576,6 @@
                 <w:sz w:val="18"/>
               </w:rPr>
               <w:t xml:space="preserve">Benchmarking and profiling the performance of Apache server on Linux/Itanium. </w:t>
-            </w:r>
-            <w:r>
-              <w:rPr>
-                <w:rFonts w:ascii="Verdana" w:hAnsi="Verdana"/>
-                <w:bCs/>
-                <w:kern w:val="18"/>
-                <w:sz w:val="18"/>
-              </w:rPr>
-              <w:t xml:space="preserve"> </w:t>
             </w:r>
           </w:p>
         </w:tc>
@@ -2668,19 +2590,10 @@
               <w:rPr>
                 <w:rFonts w:ascii="Verdana" w:hAnsi="Verdana"/>
                 <w:caps/>
-                <w:sz w:val="18"/>
-                <w:szCs w:val="18"/>
-              </w:rPr>
-            </w:pPr>
-            <w:r>
-              <w:rPr>
-                <w:rFonts w:ascii="Verdana" w:hAnsi="Verdana"/>
-                <w:caps/>
-                <w:sz w:val="18"/>
-                <w:szCs w:val="18"/>
-              </w:rPr>
-              <w:t xml:space="preserve">Academic Projects </w:t>
-            </w:r>
+                <w:sz w:val="36"/>
+                <w:szCs w:val="18"/>
+              </w:rPr>
+            </w:pPr>
           </w:p>
         </w:tc>
         <w:tc>
@@ -2691,21 +2604,63 @@
             <w:pPr>
               <w:rPr>
                 <w:rFonts w:ascii="Verdana" w:hAnsi="Verdana"/>
-                <w:bCs/>
-                <w:i/>
-                <w:iCs/>
-                <w:shadow/>
-                <w:kern w:val="18"/>
-                <w:sz w:val="18"/>
-              </w:rPr>
-            </w:pPr>
-            <w:r>
-              <w:rPr>
-                <w:rFonts w:ascii="Verdana" w:hAnsi="Verdana"/>
-                <w:bCs/>
-                <w:i/>
-                <w:iCs/>
-                <w:shadow/>
+                <w:b/>
+                <w:bCs/>
+                <w:kern w:val="18"/>
+                <w:sz w:val="36"/>
+              </w:rPr>
+            </w:pPr>
+          </w:p>
+        </w:tc>
+      </w:tr>
+      <w:tr>
+        <w:tc>
+          <w:tcPr>
+            <w:tcW w:w="1631" w:type="dxa"/>
+          </w:tcPr>
+          <w:p>
+            <w:pPr>
+              <w:rPr>
+                <w:rFonts w:ascii="Verdana" w:hAnsi="Verdana"/>
+                <w:caps/>
+                <w:sz w:val="18"/>
+                <w:szCs w:val="18"/>
+              </w:rPr>
+            </w:pPr>
+            <w:r>
+              <w:rPr>
+                <w:rFonts w:ascii="Verdana" w:hAnsi="Verdana"/>
+                <w:caps/>
+                <w:sz w:val="18"/>
+                <w:szCs w:val="18"/>
+              </w:rPr>
+              <w:t xml:space="preserve">Academic Projects </w:t>
+            </w:r>
+          </w:p>
+        </w:tc>
+        <w:tc>
+          <w:tcPr>
+            <w:tcW w:w="8719" w:type="dxa"/>
+          </w:tcPr>
+          <w:p>
+            <w:pPr>
+              <w:rPr>
+                <w:rFonts w:ascii="Verdana" w:hAnsi="Verdana"/>
+                <w:b/>
+                <w:bCs/>
+                <w:i/>
+                <w:iCs/>
+                <w:kern w:val="18"/>
+                <w:sz w:val="18"/>
+              </w:rPr>
+            </w:pPr>
+            <w:r>
+              <w:rPr>
+                <w:rFonts w:ascii="Verdana" w:hAnsi="Verdana"/>
+                <w:b/>
+                <w:bCs/>
+                <w:i/>
+                <w:iCs/>
                 <w:kern w:val="18"/>
                 <w:sz w:val="18"/>
               </w:rPr>
@@ -2743,7 +2698,43 @@
                 <w:kern w:val="18"/>
                 <w:sz w:val="18"/>
               </w:rPr>
-              <w:t xml:space="preserve">A download Manager written in C#.net with zip preview, media preview, FTP support, auto-resume and concurrent multi-part download capabilities. </w:t>
+              <w:t xml:space="preserve">A </w:t>
+            </w:r>
+            <w:r>
+              <w:rPr>
+                <w:rFonts w:ascii="Verdana" w:hAnsi="Verdana"/>
+                <w:bCs/>
+                <w:kern w:val="18"/>
+                <w:sz w:val="18"/>
+              </w:rPr>
+              <w:t>D</w:t>
+            </w:r>
+            <w:r>
+              <w:rPr>
+                <w:rFonts w:ascii="Verdana" w:hAnsi="Verdana"/>
+                <w:bCs/>
+                <w:kern w:val="18"/>
+                <w:sz w:val="18"/>
+              </w:rPr>
+              <w:t xml:space="preserve">ownload </w:t>
+            </w:r>
+            <w:r>
+              <w:rPr>
+                <w:rFonts w:ascii="Verdana" w:hAnsi="Verdana"/>
+                <w:bCs/>
+                <w:kern w:val="18"/>
+                <w:sz w:val="18"/>
+              </w:rPr>
+              <w:t>m</w:t>
+            </w:r>
+            <w:r>
+              <w:rPr>
+                <w:rFonts w:ascii="Verdana" w:hAnsi="Verdana"/>
+                <w:bCs/>
+                <w:kern w:val="18"/>
+                <w:sz w:val="18"/>
+              </w:rPr>
+              <w:t xml:space="preserve">anager written in C#.net with zip preview, media preview, FTP support, auto-resume and concurrent multi-part download capabilities. </w:t>
             </w:r>
           </w:p>
           <w:p>
@@ -2784,6 +2775,18 @@
             <w:r>
               <w:rPr>
                 <w:rFonts w:ascii="Verdana" w:hAnsi="Verdana"/>
+                <w:b/>
+                <w:bCs/>
+                <w:i/>
+                <w:iCs/>
+                <w:kern w:val="18"/>
+                <w:sz w:val="18"/>
+              </w:rPr>
+              <w:t>Illuminati</w:t>
+            </w:r>
+            <w:r>
+              <w:rPr>
+                <w:rFonts w:ascii="Verdana" w:hAnsi="Verdana"/>
                 <w:bCs/>
                 <w:i/>
                 <w:iCs/>
@@ -2791,7 +2794,7 @@
                 <w:kern w:val="18"/>
                 <w:sz w:val="18"/>
               </w:rPr>
-              <w:t xml:space="preserve">Illuminati </w:t>
+              <w:t xml:space="preserve"> </w:t>
             </w:r>
           </w:p>
           <w:p>
@@ -2953,7 +2956,7 @@
 </file>
 
 <file path=word/endnotes.xml><?xml version="1.0" encoding="utf-8"?>
-<w:endnotes xmlns:mv="urn:schemas-microsoft-com:mac:vml" xmlns:mo="http://schemas.microsoft.com/office/mac/office/2008/main" xmlns:ve="http://schemas.openxmlformats.org/markup-compatibility/2006" xmlns:o="urn:schemas-microsoft-com:office:office" xmlns:r="http://schemas.openxmlformats.org/officeDocument/2006/relationships" xmlns:m="http://schemas.openxmlformats.org/officeDocument/2006/math" xmlns:v="urn:schemas-microsoft-com:vml" xmlns:w10="urn:schemas-microsoft-com:office:word" xmlns:w="http://schemas.openxmlformats.org/wordprocessingml/2006/main" xmlns:wne="http://schemas.microsoft.com/office/word/2006/wordml" xmlns:wp="http://schemas.openxmlformats.org/drawingml/2006/wordprocessingDrawing">
+<w:endnotes xmlns:ve="http://schemas.openxmlformats.org/markup-compatibility/2006" xmlns:o="urn:schemas-microsoft-com:office:office" xmlns:r="http://schemas.openxmlformats.org/officeDocument/2006/relationships" xmlns:m="http://schemas.openxmlformats.org/officeDocument/2006/math" xmlns:v="urn:schemas-microsoft-com:vml" xmlns:wp="http://schemas.openxmlformats.org/drawingml/2006/wordprocessingDrawing" xmlns:w10="urn:schemas-microsoft-com:office:word" xmlns:w="http://schemas.openxmlformats.org/wordprocessingml/2006/main" xmlns:wne="http://schemas.microsoft.com/office/word/2006/wordml">
   <w:endnote w:type="separator" w:id="0">
     <w:p>
       <w:pPr>
@@ -2978,7 +2981,7 @@
 </file>
 
 <file path=word/footer1.xml><?xml version="1.0" encoding="utf-8"?>
-<w:ftr xmlns:mv="urn:schemas-microsoft-com:mac:vml" xmlns:mo="http://schemas.microsoft.com/office/mac/office/2008/main" xmlns:ve="http://schemas.openxmlformats.org/markup-compatibility/2006" xmlns:o="urn:schemas-microsoft-com:office:office" xmlns:r="http://schemas.openxmlformats.org/officeDocument/2006/relationships" xmlns:m="http://schemas.openxmlformats.org/officeDocument/2006/math" xmlns:v="urn:schemas-microsoft-com:vml" xmlns:w10="urn:schemas-microsoft-com:office:word" xmlns:w="http://schemas.openxmlformats.org/wordprocessingml/2006/main" xmlns:wne="http://schemas.microsoft.com/office/word/2006/wordml" xmlns:wp="http://schemas.openxmlformats.org/drawingml/2006/wordprocessingDrawing">
+<w:ftr xmlns:ve="http://schemas.openxmlformats.org/markup-compatibility/2006" xmlns:o="urn:schemas-microsoft-com:office:office" xmlns:r="http://schemas.openxmlformats.org/officeDocument/2006/relationships" xmlns:m="http://schemas.openxmlformats.org/officeDocument/2006/math" xmlns:v="urn:schemas-microsoft-com:vml" xmlns:wp="http://schemas.openxmlformats.org/drawingml/2006/wordprocessingDrawing" xmlns:w10="urn:schemas-microsoft-com:office:word" xmlns:w="http://schemas.openxmlformats.org/wordprocessingml/2006/main" xmlns:wne="http://schemas.microsoft.com/office/word/2006/wordml">
   <w:p>
     <w:pPr>
       <w:pStyle w:val="Footer"/>
@@ -2998,7 +3001,7 @@
 </file>
 
 <file path=word/footnotes.xml><?xml version="1.0" encoding="utf-8"?>
-<w:footnotes xmlns:mv="urn:schemas-microsoft-com:mac:vml" xmlns:mo="http://schemas.microsoft.com/office/mac/office/2008/main" xmlns:ve="http://schemas.openxmlformats.org/markup-compatibility/2006" xmlns:o="urn:schemas-microsoft-com:office:office" xmlns:r="http://schemas.openxmlformats.org/officeDocument/2006/relationships" xmlns:m="http://schemas.openxmlformats.org/officeDocument/2006/math" xmlns:v="urn:schemas-microsoft-com:vml" xmlns:w10="urn:schemas-microsoft-com:office:word" xmlns:w="http://schemas.openxmlformats.org/wordprocessingml/2006/main" xmlns:wne="http://schemas.microsoft.com/office/word/2006/wordml" xmlns:wp="http://schemas.openxmlformats.org/drawingml/2006/wordprocessingDrawing">
+<w:footnotes xmlns:ve="http://schemas.openxmlformats.org/markup-compatibility/2006" xmlns:o="urn:schemas-microsoft-com:office:office" xmlns:r="http://schemas.openxmlformats.org/officeDocument/2006/relationships" xmlns:m="http://schemas.openxmlformats.org/officeDocument/2006/math" xmlns:v="urn:schemas-microsoft-com:vml" xmlns:wp="http://schemas.openxmlformats.org/drawingml/2006/wordprocessingDrawing" xmlns:w10="urn:schemas-microsoft-com:office:word" xmlns:w="http://schemas.openxmlformats.org/wordprocessingml/2006/main" xmlns:wne="http://schemas.microsoft.com/office/word/2006/wordml">
   <w:footnote w:type="separator" w:id="0">
     <w:p>
       <w:pPr>
@@ -3023,7 +3026,7 @@
 </file>
 
 <file path=word/numbering.xml><?xml version="1.0" encoding="utf-8"?>
-<w:numbering xmlns:mv="urn:schemas-microsoft-com:mac:vml" xmlns:mo="http://schemas.microsoft.com/office/mac/office/2008/main" xmlns:ve="http://schemas.openxmlformats.org/markup-compatibility/2006" xmlns:o="urn:schemas-microsoft-com:office:office" xmlns:r="http://schemas.openxmlformats.org/officeDocument/2006/relationships" xmlns:m="http://schemas.openxmlformats.org/officeDocument/2006/math" xmlns:v="urn:schemas-microsoft-com:vml" xmlns:w10="urn:schemas-microsoft-com:office:word" xmlns:w="http://schemas.openxmlformats.org/wordprocessingml/2006/main" xmlns:wne="http://schemas.microsoft.com/office/word/2006/wordml" xmlns:wp="http://schemas.openxmlformats.org/drawingml/2006/wordprocessingDrawing">
+<w:numbering xmlns:ve="http://schemas.openxmlformats.org/markup-compatibility/2006" xmlns:o="urn:schemas-microsoft-com:office:office" xmlns:r="http://schemas.openxmlformats.org/officeDocument/2006/relationships" xmlns:m="http://schemas.openxmlformats.org/officeDocument/2006/math" xmlns:v="urn:schemas-microsoft-com:vml" xmlns:wp="http://schemas.openxmlformats.org/drawingml/2006/wordprocessingDrawing" xmlns:w10="urn:schemas-microsoft-com:office:word" xmlns:w="http://schemas.openxmlformats.org/wordprocessingml/2006/main" xmlns:wne="http://schemas.microsoft.com/office/word/2006/wordml">
   <w:abstractNum w:abstractNumId="0">
     <w:nsid w:val="57AA52B0"/>
     <w:multiLevelType w:val="hybridMultilevel"/>
@@ -3160,7 +3163,7 @@
       </w:pPr>
     </w:pPrDefault>
   </w:docDefaults>
-  <w:latentStyles w:defLockedState="0" w:defUIPriority="0" w:defSemiHidden="0" w:defUnhideWhenUsed="0" w:defQFormat="0" w:count="276">
+  <w:latentStyles w:defLockedState="0" w:defUIPriority="0" w:defSemiHidden="0" w:defUnhideWhenUsed="0" w:defQFormat="0" w:count="267">
     <w:lsdException w:name="footer" w:uiPriority="99"/>
     <w:lsdException w:name="Colorful List Accent 6" w:uiPriority="72"/>
     <w:lsdException w:name="Colorful Grid Accent 6" w:uiPriority="73"/>
@@ -3179,11 +3182,13 @@
   </w:style>
   <w:style w:type="character" w:default="1" w:styleId="DefaultParagraphFont">
     <w:name w:val="Default Paragraph Font"/>
+    <w:uiPriority w:val="1"/>
     <w:semiHidden/>
     <w:unhideWhenUsed/>
   </w:style>
   <w:style w:type="table" w:default="1" w:styleId="TableNormal">
     <w:name w:val="Normal Table"/>
+    <w:uiPriority w:val="99"/>
     <w:semiHidden/>
     <w:unhideWhenUsed/>
     <w:qFormat/>
@@ -3199,6 +3204,7 @@
   </w:style>
   <w:style w:type="numbering" w:default="1" w:styleId="NoList">
     <w:name w:val="No List"/>
+    <w:uiPriority w:val="99"/>
     <w:semiHidden/>
     <w:unhideWhenUsed/>
   </w:style>
@@ -3637,7 +3643,7 @@
 </file>
 
 <file path=customXml/itemProps1.xml><?xml version="1.0" encoding="utf-8"?>
-<ds:datastoreItem xmlns:ds="http://schemas.openxmlformats.org/officeDocument/2006/customXml" ds:itemID="{97EEBDDF-8961-4545-9ED1-ED8F9C4D10D1}">
+<ds:datastoreItem xmlns:ds="http://schemas.openxmlformats.org/officeDocument/2006/customXml" ds:itemID="{768ED3F4-85FA-460E-8F2A-086786029979}">
   <ds:schemaRefs>
     <ds:schemaRef ds:uri="http://schemas.openxmlformats.org/officeDocument/2006/bibliography"/>
   </ds:schemaRefs>

</xml_diff>